<commit_message>
need to fix db
</commit_message>
<xml_diff>
--- a/YandexProject1/res.docx
+++ b/YandexProject1/res.docx
@@ -60,7 +60,7 @@
         <w:rPr>
           <w:rFonts w:ascii="Times New Roman" w:hAnsi="Times New Roman" w:cs="Times New Roman"/>
         </w:rPr>
-        <w:t xml:space="preserve">Я, я лучший по</w:t>
+        <w:t xml:space="preserve">Я, Соколова Наталья Михайловна</w:t>
       </w:r>
       <w:r>
         <w:rPr>
@@ -72,7 +72,7 @@
         <w:rPr>
           <w:rFonts w:ascii="Times New Roman" w:hAnsi="Times New Roman" w:cs="Times New Roman"/>
         </w:rPr>
-        <w:t xml:space="preserve"> разрешаю обучающемуся коркина соня</w:t>
+        <w:t xml:space="preserve"> разрешаю обучающемуся Пупкин Василий</w:t>
       </w:r>
       <w:r>
         <w:rPr>
@@ -90,7 +90,7 @@
         <w:rPr>
           <w:rFonts w:ascii="Times New Roman" w:hAnsi="Times New Roman" w:cs="Times New Roman"/>
         </w:rPr>
-        <w:t xml:space="preserve"> 4 урока по причине: у меня олимпиада</w:t>
+        <w:t xml:space="preserve"> 5 урока по причине: хочу есть</w:t>
       </w:r>
     </w:p>
     <w:p>
@@ -120,7 +120,7 @@
         <w:rPr>
           <w:rFonts w:ascii="Times New Roman" w:hAnsi="Times New Roman" w:cs="Times New Roman"/>
         </w:rPr>
-        <w:t xml:space="preserve">Классный руководитель    2022-11-14 (дата)                                      ___________ (подпись)</w:t>
+        <w:t xml:space="preserve">Классный руководитель    2022-11-17 (дата)                                      ___________ (подпись)</w:t>
       </w:r>
     </w:p>
     <w:p>
@@ -135,7 +135,7 @@
         <w:rPr>
           <w:rFonts w:ascii="Times New Roman" w:hAnsi="Times New Roman" w:cs="Times New Roman"/>
         </w:rPr>
-        <w:t xml:space="preserve">Представитель администрации 2022-11-14 (дата)                           ___________ (подпись)</w:t>
+        <w:t xml:space="preserve">Представитель администрации 2022-11-17 (дата)                           ___________ (подпись)</w:t>
       </w:r>
     </w:p>
     <w:p/>

</xml_diff>